<commit_message>
images du analises fonctiomel
</commit_message>
<xml_diff>
--- a/Analyse Organique/85 - Analyse Organique.docx
+++ b/Analyse Organique/85 - Analyse Organique.docx
@@ -30,12 +30,12 @@
           <wp:anchor distT="0" distB="0" distL="114300" distR="114300" simplePos="0" relativeHeight="251658240" behindDoc="1" locked="0" layoutInCell="1" allowOverlap="1">
             <wp:simplePos x="0" y="0"/>
             <wp:positionH relativeFrom="column">
-              <wp:posOffset>-609600</wp:posOffset>
+              <wp:posOffset>-613311</wp:posOffset>
             </wp:positionH>
             <wp:positionV relativeFrom="paragraph">
-              <wp:posOffset>403130</wp:posOffset>
+              <wp:posOffset>512946</wp:posOffset>
             </wp:positionV>
-            <wp:extent cx="6248400" cy="6595935"/>
+            <wp:extent cx="6248400" cy="6372403"/>
             <wp:effectExtent l="19050" t="0" r="0" b="0"/>
             <wp:wrapNone/>
             <wp:docPr id="1" name="Image 0" descr="MasterPageClient.png"/>
@@ -58,7 +58,7 @@
                   <pic:spPr>
                     <a:xfrm>
                       <a:off x="0" y="0"/>
-                      <a:ext cx="6248400" cy="6595935"/>
+                      <a:ext cx="6248400" cy="6372403"/>
                     </a:xfrm>
                     <a:prstGeom prst="rect">
                       <a:avLst/>
@@ -761,7 +761,7 @@
                     <a:blip r:embed="rId7" cstate="print">
                       <a:extLst>
                         <a:ext uri="{28A0092B-C50C-407E-A947-70E740481C1C}">
-                          <a14:useLocalDpi xmlns:a14="http://schemas.microsoft.com/office/drawing/2010/main" xmlns:wps="http://schemas.microsoft.com/office/word/2010/wordprocessingShape" xmlns:wpi="http://schemas.microsoft.com/office/word/2010/wordprocessingInk" xmlns:wpg="http://schemas.microsoft.com/office/word/2010/wordprocessingGroup" xmlns:w14="http://schemas.microsoft.com/office/word/2010/wordml" xmlns:w="http://schemas.openxmlformats.org/wordprocessingml/2006/main" xmlns:w10="urn:schemas-microsoft-com:office:word" xmlns:wp14="http://schemas.microsoft.com/office/word/2010/wordprocessingDrawing" xmlns:v="urn:schemas-microsoft-com:vml" xmlns:o="urn:schemas-microsoft-com:office:office" xmlns:mc="http://schemas.openxmlformats.org/markup-compatibility/2006" xmlns:wpc="http://schemas.microsoft.com/office/word/2010/wordprocessingCanvas" xmlns="" val="0"/>
+                          <a14:useLocalDpi xmlns="" xmlns:wpc="http://schemas.microsoft.com/office/word/2010/wordprocessingCanvas" xmlns:mc="http://schemas.openxmlformats.org/markup-compatibility/2006" xmlns:o="urn:schemas-microsoft-com:office:office" xmlns:v="urn:schemas-microsoft-com:vml" xmlns:wp14="http://schemas.microsoft.com/office/word/2010/wordprocessingDrawing" xmlns:w10="urn:schemas-microsoft-com:office:word" xmlns:w="http://schemas.openxmlformats.org/wordprocessingml/2006/main" xmlns:w14="http://schemas.microsoft.com/office/word/2010/wordml" xmlns:wpg="http://schemas.microsoft.com/office/word/2010/wordprocessingGroup" xmlns:wpi="http://schemas.microsoft.com/office/word/2010/wordprocessingInk" xmlns:wps="http://schemas.microsoft.com/office/word/2010/wordprocessingShape" xmlns:a14="http://schemas.microsoft.com/office/drawing/2010/main" val="0"/>
                         </a:ext>
                       </a:extLst>
                     </a:blip>
@@ -994,7 +994,7 @@
                     <a:blip r:embed="rId8" cstate="print">
                       <a:extLst>
                         <a:ext uri="{28A0092B-C50C-407E-A947-70E740481C1C}">
-                          <a14:useLocalDpi xmlns:a14="http://schemas.microsoft.com/office/drawing/2010/main" xmlns:wps="http://schemas.microsoft.com/office/word/2010/wordprocessingShape" xmlns:wpi="http://schemas.microsoft.com/office/word/2010/wordprocessingInk" xmlns:wpg="http://schemas.microsoft.com/office/word/2010/wordprocessingGroup" xmlns:w14="http://schemas.microsoft.com/office/word/2010/wordml" xmlns:w="http://schemas.openxmlformats.org/wordprocessingml/2006/main" xmlns:w10="urn:schemas-microsoft-com:office:word" xmlns:wp14="http://schemas.microsoft.com/office/word/2010/wordprocessingDrawing" xmlns:v="urn:schemas-microsoft-com:vml" xmlns:o="urn:schemas-microsoft-com:office:office" xmlns:mc="http://schemas.openxmlformats.org/markup-compatibility/2006" xmlns:wpc="http://schemas.microsoft.com/office/word/2010/wordprocessingCanvas" xmlns="" val="0"/>
+                          <a14:useLocalDpi xmlns="" xmlns:wpc="http://schemas.microsoft.com/office/word/2010/wordprocessingCanvas" xmlns:mc="http://schemas.openxmlformats.org/markup-compatibility/2006" xmlns:o="urn:schemas-microsoft-com:office:office" xmlns:v="urn:schemas-microsoft-com:vml" xmlns:wp14="http://schemas.microsoft.com/office/word/2010/wordprocessingDrawing" xmlns:w10="urn:schemas-microsoft-com:office:word" xmlns:w="http://schemas.openxmlformats.org/wordprocessingml/2006/main" xmlns:w14="http://schemas.microsoft.com/office/word/2010/wordml" xmlns:wpg="http://schemas.microsoft.com/office/word/2010/wordprocessingGroup" xmlns:wpi="http://schemas.microsoft.com/office/word/2010/wordprocessingInk" xmlns:wps="http://schemas.microsoft.com/office/word/2010/wordprocessingShape" xmlns:a14="http://schemas.microsoft.com/office/drawing/2010/main" val="0"/>
                         </a:ext>
                       </a:extLst>
                     </a:blip>
@@ -1139,7 +1139,7 @@
                     <a:blip r:embed="rId9" cstate="print">
                       <a:extLst>
                         <a:ext uri="{28A0092B-C50C-407E-A947-70E740481C1C}">
-                          <a14:useLocalDpi xmlns:a14="http://schemas.microsoft.com/office/drawing/2010/main" xmlns:wps="http://schemas.microsoft.com/office/word/2010/wordprocessingShape" xmlns:wpi="http://schemas.microsoft.com/office/word/2010/wordprocessingInk" xmlns:wpg="http://schemas.microsoft.com/office/word/2010/wordprocessingGroup" xmlns:w14="http://schemas.microsoft.com/office/word/2010/wordml" xmlns:w="http://schemas.openxmlformats.org/wordprocessingml/2006/main" xmlns:w10="urn:schemas-microsoft-com:office:word" xmlns:wp14="http://schemas.microsoft.com/office/word/2010/wordprocessingDrawing" xmlns:v="urn:schemas-microsoft-com:vml" xmlns:o="urn:schemas-microsoft-com:office:office" xmlns:mc="http://schemas.openxmlformats.org/markup-compatibility/2006" xmlns:wpc="http://schemas.microsoft.com/office/word/2010/wordprocessingCanvas" xmlns="" val="0"/>
+                          <a14:useLocalDpi xmlns="" xmlns:wpc="http://schemas.microsoft.com/office/word/2010/wordprocessingCanvas" xmlns:mc="http://schemas.openxmlformats.org/markup-compatibility/2006" xmlns:o="urn:schemas-microsoft-com:office:office" xmlns:v="urn:schemas-microsoft-com:vml" xmlns:wp14="http://schemas.microsoft.com/office/word/2010/wordprocessingDrawing" xmlns:w10="urn:schemas-microsoft-com:office:word" xmlns:w="http://schemas.openxmlformats.org/wordprocessingml/2006/main" xmlns:w14="http://schemas.microsoft.com/office/word/2010/wordml" xmlns:wpg="http://schemas.microsoft.com/office/word/2010/wordprocessingGroup" xmlns:wpi="http://schemas.microsoft.com/office/word/2010/wordprocessingInk" xmlns:wps="http://schemas.microsoft.com/office/word/2010/wordprocessingShape" xmlns:a14="http://schemas.microsoft.com/office/drawing/2010/main" val="0"/>
                         </a:ext>
                       </a:extLst>
                     </a:blip>
@@ -1368,13 +1368,13 @@
           <wp:anchor distT="0" distB="0" distL="114300" distR="114300" simplePos="0" relativeHeight="251664384" behindDoc="1" locked="0" layoutInCell="1" allowOverlap="1">
             <wp:simplePos x="0" y="0"/>
             <wp:positionH relativeFrom="column">
-              <wp:posOffset>-205711</wp:posOffset>
+              <wp:posOffset>-204849</wp:posOffset>
             </wp:positionH>
             <wp:positionV relativeFrom="paragraph">
-              <wp:posOffset>363912</wp:posOffset>
+              <wp:posOffset>1107165</wp:posOffset>
             </wp:positionV>
-            <wp:extent cx="5486400" cy="7629525"/>
-            <wp:effectExtent l="0" t="0" r="0" b="0"/>
+            <wp:extent cx="5486400" cy="6146302"/>
+            <wp:effectExtent l="19050" t="0" r="0" b="0"/>
             <wp:wrapNone/>
             <wp:docPr id="8" name="Image 8"/>
             <wp:cNvGraphicFramePr>
@@ -1388,13 +1388,7 @@
                     <pic:cNvPicPr/>
                   </pic:nvPicPr>
                   <pic:blipFill>
-                    <a:blip r:embed="rId10" cstate="print">
-                      <a:extLst>
-                        <a:ext uri="{28A0092B-C50C-407E-A947-70E740481C1C}">
-                          <a14:useLocalDpi xmlns:a14="http://schemas.microsoft.com/office/drawing/2010/main" xmlns:wps="http://schemas.microsoft.com/office/word/2010/wordprocessingShape" xmlns:wpi="http://schemas.microsoft.com/office/word/2010/wordprocessingInk" xmlns:wpg="http://schemas.microsoft.com/office/word/2010/wordprocessingGroup" xmlns:w14="http://schemas.microsoft.com/office/word/2010/wordml" xmlns:w="http://schemas.openxmlformats.org/wordprocessingml/2006/main" xmlns:w10="urn:schemas-microsoft-com:office:word" xmlns:wp14="http://schemas.microsoft.com/office/word/2010/wordprocessingDrawing" xmlns:v="urn:schemas-microsoft-com:vml" xmlns:o="urn:schemas-microsoft-com:office:office" xmlns:mc="http://schemas.openxmlformats.org/markup-compatibility/2006" xmlns:wpc="http://schemas.microsoft.com/office/word/2010/wordprocessingCanvas" xmlns="" val="0"/>
-                        </a:ext>
-                      </a:extLst>
-                    </a:blip>
+                    <a:blip r:embed="rId10" cstate="print"/>
                     <a:stretch>
                       <a:fillRect/>
                     </a:stretch>
@@ -1402,7 +1396,7 @@
                   <pic:spPr>
                     <a:xfrm>
                       <a:off x="0" y="0"/>
-                      <a:ext cx="5486400" cy="7629525"/>
+                      <a:ext cx="5486400" cy="6146302"/>
                     </a:xfrm>
                     <a:prstGeom prst="rect">
                       <a:avLst/>
@@ -1520,7 +1514,7 @@
                     <a:blip r:embed="rId11" cstate="print">
                       <a:extLst>
                         <a:ext uri="{28A0092B-C50C-407E-A947-70E740481C1C}">
-                          <a14:useLocalDpi xmlns:a14="http://schemas.microsoft.com/office/drawing/2010/main" xmlns:wps="http://schemas.microsoft.com/office/word/2010/wordprocessingShape" xmlns:wpi="http://schemas.microsoft.com/office/word/2010/wordprocessingInk" xmlns:wpg="http://schemas.microsoft.com/office/word/2010/wordprocessingGroup" xmlns:w14="http://schemas.microsoft.com/office/word/2010/wordml" xmlns:w="http://schemas.openxmlformats.org/wordprocessingml/2006/main" xmlns:w10="urn:schemas-microsoft-com:office:word" xmlns:wp14="http://schemas.microsoft.com/office/word/2010/wordprocessingDrawing" xmlns:v="urn:schemas-microsoft-com:vml" xmlns:o="urn:schemas-microsoft-com:office:office" xmlns:mc="http://schemas.openxmlformats.org/markup-compatibility/2006" xmlns:wpc="http://schemas.microsoft.com/office/word/2010/wordprocessingCanvas" xmlns="" val="0"/>
+                          <a14:useLocalDpi xmlns="" xmlns:wpc="http://schemas.microsoft.com/office/word/2010/wordprocessingCanvas" xmlns:mc="http://schemas.openxmlformats.org/markup-compatibility/2006" xmlns:o="urn:schemas-microsoft-com:office:office" xmlns:v="urn:schemas-microsoft-com:vml" xmlns:wp14="http://schemas.microsoft.com/office/word/2010/wordprocessingDrawing" xmlns:w10="urn:schemas-microsoft-com:office:word" xmlns:w="http://schemas.openxmlformats.org/wordprocessingml/2006/main" xmlns:w14="http://schemas.microsoft.com/office/word/2010/wordml" xmlns:wpg="http://schemas.microsoft.com/office/word/2010/wordprocessingGroup" xmlns:wpi="http://schemas.microsoft.com/office/word/2010/wordprocessingInk" xmlns:wps="http://schemas.microsoft.com/office/word/2010/wordprocessingShape" xmlns:a14="http://schemas.microsoft.com/office/drawing/2010/main" val="0"/>
                         </a:ext>
                       </a:extLst>
                     </a:blip>
@@ -1654,7 +1648,7 @@
                     <a:blip r:embed="rId12" cstate="print">
                       <a:extLst>
                         <a:ext uri="{28A0092B-C50C-407E-A947-70E740481C1C}">
-                          <a14:useLocalDpi xmlns:a14="http://schemas.microsoft.com/office/drawing/2010/main" xmlns:wps="http://schemas.microsoft.com/office/word/2010/wordprocessingShape" xmlns:wpi="http://schemas.microsoft.com/office/word/2010/wordprocessingInk" xmlns:wpg="http://schemas.microsoft.com/office/word/2010/wordprocessingGroup" xmlns:w14="http://schemas.microsoft.com/office/word/2010/wordml" xmlns:w="http://schemas.openxmlformats.org/wordprocessingml/2006/main" xmlns:w10="urn:schemas-microsoft-com:office:word" xmlns:wp14="http://schemas.microsoft.com/office/word/2010/wordprocessingDrawing" xmlns:v="urn:schemas-microsoft-com:vml" xmlns:o="urn:schemas-microsoft-com:office:office" xmlns:mc="http://schemas.openxmlformats.org/markup-compatibility/2006" xmlns:wpc="http://schemas.microsoft.com/office/word/2010/wordprocessingCanvas" xmlns="" val="0"/>
+                          <a14:useLocalDpi xmlns="" xmlns:wpc="http://schemas.microsoft.com/office/word/2010/wordprocessingCanvas" xmlns:mc="http://schemas.openxmlformats.org/markup-compatibility/2006" xmlns:o="urn:schemas-microsoft-com:office:office" xmlns:v="urn:schemas-microsoft-com:vml" xmlns:wp14="http://schemas.microsoft.com/office/word/2010/wordprocessingDrawing" xmlns:w10="urn:schemas-microsoft-com:office:word" xmlns:w="http://schemas.openxmlformats.org/wordprocessingml/2006/main" xmlns:w14="http://schemas.microsoft.com/office/word/2010/wordml" xmlns:wpg="http://schemas.microsoft.com/office/word/2010/wordprocessingGroup" xmlns:wpi="http://schemas.microsoft.com/office/word/2010/wordprocessingInk" xmlns:wps="http://schemas.microsoft.com/office/word/2010/wordprocessingShape" xmlns:a14="http://schemas.microsoft.com/office/drawing/2010/main" val="0"/>
                         </a:ext>
                       </a:extLst>
                     </a:blip>
@@ -1881,7 +1875,7 @@
                     <a:blip r:embed="rId13" cstate="print">
                       <a:extLst>
                         <a:ext uri="{28A0092B-C50C-407E-A947-70E740481C1C}">
-                          <a14:useLocalDpi xmlns:a14="http://schemas.microsoft.com/office/drawing/2010/main" xmlns:wps="http://schemas.microsoft.com/office/word/2010/wordprocessingShape" xmlns:wpi="http://schemas.microsoft.com/office/word/2010/wordprocessingInk" xmlns:wpg="http://schemas.microsoft.com/office/word/2010/wordprocessingGroup" xmlns:w14="http://schemas.microsoft.com/office/word/2010/wordml" xmlns:w="http://schemas.openxmlformats.org/wordprocessingml/2006/main" xmlns:w10="urn:schemas-microsoft-com:office:word" xmlns:wp14="http://schemas.microsoft.com/office/word/2010/wordprocessingDrawing" xmlns:v="urn:schemas-microsoft-com:vml" xmlns:o="urn:schemas-microsoft-com:office:office" xmlns:mc="http://schemas.openxmlformats.org/markup-compatibility/2006" xmlns:wpc="http://schemas.microsoft.com/office/word/2010/wordprocessingCanvas" xmlns="" val="0"/>
+                          <a14:useLocalDpi xmlns="" xmlns:wpc="http://schemas.microsoft.com/office/word/2010/wordprocessingCanvas" xmlns:mc="http://schemas.openxmlformats.org/markup-compatibility/2006" xmlns:o="urn:schemas-microsoft-com:office:office" xmlns:v="urn:schemas-microsoft-com:vml" xmlns:wp14="http://schemas.microsoft.com/office/word/2010/wordprocessingDrawing" xmlns:w10="urn:schemas-microsoft-com:office:word" xmlns:w="http://schemas.openxmlformats.org/wordprocessingml/2006/main" xmlns:w14="http://schemas.microsoft.com/office/word/2010/wordml" xmlns:wpg="http://schemas.microsoft.com/office/word/2010/wordprocessingGroup" xmlns:wpi="http://schemas.microsoft.com/office/word/2010/wordprocessingInk" xmlns:wps="http://schemas.microsoft.com/office/word/2010/wordprocessingShape" xmlns:a14="http://schemas.microsoft.com/office/drawing/2010/main" val="0"/>
                         </a:ext>
                       </a:extLst>
                     </a:blip>

</xml_diff>

<commit_message>
Version finale org steeve
</commit_message>
<xml_diff>
--- a/Analyse Organique/85 - Analyse Organique.docx
+++ b/Analyse Organique/85 - Analyse Organique.docx
@@ -771,23 +771,14 @@
       </w:r>
     </w:p>
     <w:p>
-      <w:pPr>
-        <w:rPr>
-          <w:lang w:val="en-CA"/>
-        </w:rPr>
-      </w:pPr>
-      <w:r>
-        <w:rPr>
-          <w:b/>
-          <w:lang w:val="en-CA"/>
+      <w:r>
+        <w:rPr>
+          <w:b/>
         </w:rPr>
         <w:lastRenderedPageBreak/>
         <w:t>Description</w:t>
       </w:r>
       <w:r>
-        <w:rPr>
-          <w:lang w:val="en-CA"/>
-        </w:rPr>
         <w:t>:</w:t>
       </w:r>
     </w:p>
@@ -828,7 +819,16 @@
         <w:tab/>
       </w:r>
       <w:r>
-        <w:t xml:space="preserve">Nous y retrouvons le logo de l'organisation </w:t>
+        <w:t xml:space="preserve">Nous y retrouvons le </w:t>
+      </w:r>
+      <w:r>
+        <w:rPr>
+          <w:b/>
+        </w:rPr>
+        <w:t>logo</w:t>
+      </w:r>
+      <w:r>
+        <w:t xml:space="preserve"> de l'organisation </w:t>
       </w:r>
       <w:r>
         <w:t xml:space="preserve">et </w:t>
@@ -837,10 +837,22 @@
         <w:t>un</w:t>
       </w:r>
       <w:r>
-        <w:t xml:space="preserve"> menu </w:t>
-      </w:r>
-      <w:r>
-        <w:t xml:space="preserve">dynamique </w:t>
+        <w:t xml:space="preserve"> </w:t>
+      </w:r>
+      <w:r>
+        <w:rPr>
+          <w:b/>
+        </w:rPr>
+        <w:t xml:space="preserve">menu </w:t>
+      </w:r>
+      <w:r>
+        <w:rPr>
+          <w:b/>
+        </w:rPr>
+        <w:t>dynamique</w:t>
+      </w:r>
+      <w:r>
+        <w:t xml:space="preserve"> </w:t>
       </w:r>
       <w:r>
         <w:t>composé des boutons</w:t>
@@ -967,6 +979,9 @@
           <w:ilvl w:val="0"/>
           <w:numId w:val="1"/>
         </w:numPr>
+        <w:rPr>
+          <w:b/>
+        </w:rPr>
       </w:pPr>
       <w:r>
         <w:rPr>
@@ -1002,7 +1017,13 @@
         <w:t>.</w:t>
       </w:r>
       <w:r>
-        <w:t xml:space="preserve"> Nécessite une connexion pour accéder au service.</w:t>
+        <w:t xml:space="preserve"> </w:t>
+      </w:r>
+      <w:r>
+        <w:rPr>
+          <w:b/>
+        </w:rPr>
+        <w:t>Nécessite une connexion pour accéder au service.</w:t>
       </w:r>
       <w:bookmarkStart w:id="0" w:name="_GoBack"/>
       <w:bookmarkEnd w:id="0"/>
@@ -1010,11 +1031,17 @@
     <w:p>
       <w:pPr>
         <w:pStyle w:val="Paragraphedeliste"/>
+        <w:rPr>
+          <w:b/>
+        </w:rPr>
       </w:pPr>
     </w:p>
     <w:p>
       <w:pPr>
         <w:pStyle w:val="Paragraphedeliste"/>
+        <w:rPr>
+          <w:b/>
+        </w:rPr>
       </w:pPr>
     </w:p>
     <w:p>
@@ -1110,6 +1137,68 @@
         <w:t>.</w:t>
       </w:r>
     </w:p>
+    <w:p>
+      <w:pPr>
+        <w:pStyle w:val="Paragraphedeliste"/>
+      </w:pPr>
+    </w:p>
+    <w:p>
+      <w:pPr>
+        <w:pStyle w:val="Paragraphedeliste"/>
+        <w:numPr>
+          <w:ilvl w:val="0"/>
+          <w:numId w:val="1"/>
+        </w:numPr>
+      </w:pPr>
+      <w:r>
+        <w:rPr>
+          <w:b/>
+        </w:rPr>
+        <w:t>À propos</w:t>
+      </w:r>
+      <w:r>
+        <w:t xml:space="preserve"> et </w:t>
+      </w:r>
+      <w:r>
+        <w:rPr>
+          <w:b/>
+        </w:rPr>
+        <w:t>Impliquez-vous</w:t>
+      </w:r>
+      <w:r>
+        <w:t>:</w:t>
+      </w:r>
+      <w:r>
+        <w:tab/>
+      </w:r>
+      <w:r>
+        <w:rPr>
+          <w:b/>
+        </w:rPr>
+        <w:t>À</w:t>
+      </w:r>
+      <w:r>
+        <w:t xml:space="preserve"> </w:t>
+      </w:r>
+      <w:r>
+        <w:rPr>
+          <w:b/>
+        </w:rPr>
+        <w:t>titre d'exemple</w:t>
+      </w:r>
+      <w:r>
+        <w:t xml:space="preserve">. Lien qui redirige l'utilisateur vers une page crée par les administrateurs du site qui répondra aux besoins du </w:t>
+      </w:r>
+      <w:r>
+        <w:rPr>
+          <w:b/>
+        </w:rPr>
+        <w:t>Collectif</w:t>
+      </w:r>
+      <w:r>
+        <w:t xml:space="preserve">.  </w:t>
+      </w:r>
+    </w:p>
     <w:p/>
     <w:p>
       <w:pPr>
@@ -1126,7 +1215,40 @@
       </w:r>
       <w:r>
         <w:tab/>
-        <w:t>Nous y retrouvons Le nom de l'organisme, le copyright et le nom des concepteurs du site.</w:t>
+        <w:t xml:space="preserve">Nous y retrouvons Le </w:t>
+      </w:r>
+      <w:r>
+        <w:rPr>
+          <w:b/>
+        </w:rPr>
+        <w:t xml:space="preserve">nom </w:t>
+      </w:r>
+      <w:r>
+        <w:rPr>
+          <w:b/>
+        </w:rPr>
+        <w:t>du Collectif</w:t>
+      </w:r>
+      <w:r>
+        <w:t xml:space="preserve">, le </w:t>
+      </w:r>
+      <w:r>
+        <w:rPr>
+          <w:b/>
+        </w:rPr>
+        <w:t>copyright</w:t>
+      </w:r>
+      <w:r>
+        <w:t xml:space="preserve"> et le </w:t>
+      </w:r>
+      <w:r>
+        <w:rPr>
+          <w:b/>
+        </w:rPr>
+        <w:t>nom des concepteurs</w:t>
+      </w:r>
+      <w:r>
+        <w:t xml:space="preserve"> du site.</w:t>
       </w:r>
     </w:p>
     <w:p>
@@ -1474,7 +1596,14 @@
           <w:b/>
           <w:u w:val="single"/>
         </w:rPr>
-        <w:t>L'index - public:</w:t>
+        <w:t>Page standard</w:t>
+      </w:r>
+      <w:r>
+        <w:rPr>
+          <w:b/>
+          <w:u w:val="single"/>
+        </w:rPr>
+        <w:t>:</w:t>
       </w:r>
       <w:r>
         <w:rPr>
@@ -1490,13 +1619,25 @@
           <w:b/>
         </w:rPr>
         <w:lastRenderedPageBreak/>
-        <w:t>L'index</w:t>
-      </w:r>
-      <w:r>
-        <w:t xml:space="preserve"> côté public</w:t>
-      </w:r>
-      <w:r>
-        <w:t xml:space="preserve"> configure l'apparence générale des pages publiques du site: </w:t>
+        <w:t>L</w:t>
+      </w:r>
+      <w:r>
+        <w:rPr>
+          <w:b/>
+        </w:rPr>
+        <w:t>a page standard</w:t>
+      </w:r>
+      <w:r>
+        <w:t xml:space="preserve"> </w:t>
+      </w:r>
+      <w:r>
+        <w:t xml:space="preserve">configure l'apparence générale des pages </w:t>
+      </w:r>
+      <w:r>
+        <w:t>crées par les administrateurs</w:t>
+      </w:r>
+      <w:r>
+        <w:t xml:space="preserve">: </w:t>
       </w:r>
       <w:r>
         <w:rPr>
@@ -1544,7 +1685,13 @@
         <w:t>Nouvelles</w:t>
       </w:r>
       <w:r>
-        <w:t xml:space="preserve"> et toutes autres pages que le </w:t>
+        <w:t xml:space="preserve"> et toutes autres</w:t>
+      </w:r>
+      <w:r>
+        <w:t xml:space="preserve"> exemples de </w:t>
+      </w:r>
+      <w:r>
+        <w:t xml:space="preserve">pages que le </w:t>
       </w:r>
       <w:r>
         <w:rPr>
@@ -1553,9 +1700,16 @@
         <w:t>Collectif</w:t>
       </w:r>
       <w:r>
-        <w:t xml:space="preserve"> pourrait faire ajouter dans le futur. Son Template dynamique lui permet de s'adapter selon les besoins spécifiques des pages du site.</w:t>
-      </w:r>
-    </w:p>
+        <w:t xml:space="preserve"> pourrait faire ajouter dans le futur. Son Template dynamique lui permet de s'adapter selon les besoins spécifiques des pages du site</w:t>
+      </w:r>
+      <w:r>
+        <w:t xml:space="preserve"> et les pages peuvent être ajoutées au menu dynamique</w:t>
+      </w:r>
+      <w:r>
+        <w:t>.</w:t>
+      </w:r>
+    </w:p>
+    <w:p/>
     <w:p>
       <w:r>
         <w:rPr>
@@ -2032,7 +2186,7 @@
                     <a:blip r:embed="rId7" cstate="print">
                       <a:extLst>
                         <a:ext uri="{28A0092B-C50C-407E-A947-70E740481C1C}">
-                          <a14:useLocalDpi xmlns:a14="http://schemas.microsoft.com/office/drawing/2010/main" xmlns:wps="http://schemas.microsoft.com/office/word/2010/wordprocessingShape" xmlns:wpi="http://schemas.microsoft.com/office/word/2010/wordprocessingInk" xmlns:wpg="http://schemas.microsoft.com/office/word/2010/wordprocessingGroup" xmlns:w14="http://schemas.microsoft.com/office/word/2010/wordml" xmlns:w="http://schemas.openxmlformats.org/wordprocessingml/2006/main" xmlns:w10="urn:schemas-microsoft-com:office:word" xmlns:wp14="http://schemas.microsoft.com/office/word/2010/wordprocessingDrawing" xmlns:v="urn:schemas-microsoft-com:vml" xmlns:o="urn:schemas-microsoft-com:office:office" xmlns:mc="http://schemas.openxmlformats.org/markup-compatibility/2006" xmlns:wpc="http://schemas.microsoft.com/office/word/2010/wordprocessingCanvas" xmlns="" val="0"/>
+                          <a14:useLocalDpi xmlns="" xmlns:wpc="http://schemas.microsoft.com/office/word/2010/wordprocessingCanvas" xmlns:mc="http://schemas.openxmlformats.org/markup-compatibility/2006" xmlns:o="urn:schemas-microsoft-com:office:office" xmlns:v="urn:schemas-microsoft-com:vml" xmlns:wp14="http://schemas.microsoft.com/office/word/2010/wordprocessingDrawing" xmlns:w10="urn:schemas-microsoft-com:office:word" xmlns:w="http://schemas.openxmlformats.org/wordprocessingml/2006/main" xmlns:w14="http://schemas.microsoft.com/office/word/2010/wordml" xmlns:wpg="http://schemas.microsoft.com/office/word/2010/wordprocessingGroup" xmlns:wpi="http://schemas.microsoft.com/office/word/2010/wordprocessingInk" xmlns:wps="http://schemas.microsoft.com/office/word/2010/wordprocessingShape" xmlns:a14="http://schemas.microsoft.com/office/drawing/2010/main" val="0"/>
                         </a:ext>
                       </a:extLst>
                     </a:blip>
@@ -2596,7 +2750,7 @@
                     <a:blip r:embed="rId8" cstate="print">
                       <a:extLst>
                         <a:ext uri="{28A0092B-C50C-407E-A947-70E740481C1C}">
-                          <a14:useLocalDpi xmlns:a14="http://schemas.microsoft.com/office/drawing/2010/main" xmlns:wps="http://schemas.microsoft.com/office/word/2010/wordprocessingShape" xmlns:wpi="http://schemas.microsoft.com/office/word/2010/wordprocessingInk" xmlns:wpg="http://schemas.microsoft.com/office/word/2010/wordprocessingGroup" xmlns:w14="http://schemas.microsoft.com/office/word/2010/wordml" xmlns:w="http://schemas.openxmlformats.org/wordprocessingml/2006/main" xmlns:w10="urn:schemas-microsoft-com:office:word" xmlns:wp14="http://schemas.microsoft.com/office/word/2010/wordprocessingDrawing" xmlns:v="urn:schemas-microsoft-com:vml" xmlns:o="urn:schemas-microsoft-com:office:office" xmlns:mc="http://schemas.openxmlformats.org/markup-compatibility/2006" xmlns:wpc="http://schemas.microsoft.com/office/word/2010/wordprocessingCanvas" xmlns="" val="0"/>
+                          <a14:useLocalDpi xmlns="" xmlns:wpc="http://schemas.microsoft.com/office/word/2010/wordprocessingCanvas" xmlns:mc="http://schemas.openxmlformats.org/markup-compatibility/2006" xmlns:o="urn:schemas-microsoft-com:office:office" xmlns:v="urn:schemas-microsoft-com:vml" xmlns:wp14="http://schemas.microsoft.com/office/word/2010/wordprocessingDrawing" xmlns:w10="urn:schemas-microsoft-com:office:word" xmlns:w="http://schemas.openxmlformats.org/wordprocessingml/2006/main" xmlns:w14="http://schemas.microsoft.com/office/word/2010/wordml" xmlns:wpg="http://schemas.microsoft.com/office/word/2010/wordprocessingGroup" xmlns:wpi="http://schemas.microsoft.com/office/word/2010/wordprocessingInk" xmlns:wps="http://schemas.microsoft.com/office/word/2010/wordprocessingShape" xmlns:a14="http://schemas.microsoft.com/office/drawing/2010/main" val="0"/>
                         </a:ext>
                       </a:extLst>
                     </a:blip>
@@ -5442,6 +5596,15 @@
           <w:noProof/>
           <w:lang w:eastAsia="fr-CA"/>
         </w:rPr>
+        <w:pict>
+          <v:rect id="_x0000_s1169" style="position:absolute;left:0;text-align:left;margin-left:.45pt;margin-top:7.2pt;width:465.45pt;height:392.65pt;z-index:251795456" filled="f" strokecolor="black [3213]"/>
+        </w:pict>
+      </w:r>
+      <w:r>
+        <w:rPr>
+          <w:noProof/>
+          <w:lang w:eastAsia="fr-CA"/>
+        </w:rPr>
         <w:drawing>
           <wp:anchor distT="0" distB="0" distL="114300" distR="114300" simplePos="0" relativeHeight="251660288" behindDoc="1" locked="0" layoutInCell="1" allowOverlap="1">
             <wp:simplePos x="0" y="0"/>
@@ -5469,7 +5632,7 @@
                     <a:blip r:embed="rId10" cstate="print">
                       <a:extLst>
                         <a:ext uri="{28A0092B-C50C-407E-A947-70E740481C1C}">
-                          <a14:useLocalDpi xmlns:a14="http://schemas.microsoft.com/office/drawing/2010/main" xmlns:wps="http://schemas.microsoft.com/office/word/2010/wordprocessingShape" xmlns:wpi="http://schemas.microsoft.com/office/word/2010/wordprocessingInk" xmlns:wpg="http://schemas.microsoft.com/office/word/2010/wordprocessingGroup" xmlns:w14="http://schemas.microsoft.com/office/word/2010/wordml" xmlns:w="http://schemas.openxmlformats.org/wordprocessingml/2006/main" xmlns:w10="urn:schemas-microsoft-com:office:word" xmlns:wp14="http://schemas.microsoft.com/office/word/2010/wordprocessingDrawing" xmlns:v="urn:schemas-microsoft-com:vml" xmlns:o="urn:schemas-microsoft-com:office:office" xmlns:mc="http://schemas.openxmlformats.org/markup-compatibility/2006" xmlns:wpc="http://schemas.microsoft.com/office/word/2010/wordprocessingCanvas" xmlns="" val="0"/>
+                          <a14:useLocalDpi xmlns="" xmlns:wpc="http://schemas.microsoft.com/office/word/2010/wordprocessingCanvas" xmlns:mc="http://schemas.openxmlformats.org/markup-compatibility/2006" xmlns:o="urn:schemas-microsoft-com:office:office" xmlns:v="urn:schemas-microsoft-com:vml" xmlns:wp14="http://schemas.microsoft.com/office/word/2010/wordprocessingDrawing" xmlns:w10="urn:schemas-microsoft-com:office:word" xmlns:w="http://schemas.openxmlformats.org/wordprocessingml/2006/main" xmlns:w14="http://schemas.microsoft.com/office/word/2010/wordml" xmlns:wpg="http://schemas.microsoft.com/office/word/2010/wordprocessingGroup" xmlns:wpi="http://schemas.microsoft.com/office/word/2010/wordprocessingInk" xmlns:wps="http://schemas.microsoft.com/office/word/2010/wordprocessingShape" xmlns:a14="http://schemas.microsoft.com/office/drawing/2010/main" val="0"/>
                         </a:ext>
                       </a:extLst>
                     </a:blip>
@@ -6264,7 +6427,7 @@
                     <a:blip r:embed="rId11" cstate="print">
                       <a:extLst>
                         <a:ext uri="{28A0092B-C50C-407E-A947-70E740481C1C}">
-                          <a14:useLocalDpi xmlns:a14="http://schemas.microsoft.com/office/drawing/2010/main" xmlns:wps="http://schemas.microsoft.com/office/word/2010/wordprocessingShape" xmlns:wpi="http://schemas.microsoft.com/office/word/2010/wordprocessingInk" xmlns:wpg="http://schemas.microsoft.com/office/word/2010/wordprocessingGroup" xmlns:w14="http://schemas.microsoft.com/office/word/2010/wordml" xmlns:w="http://schemas.openxmlformats.org/wordprocessingml/2006/main" xmlns:w10="urn:schemas-microsoft-com:office:word" xmlns:wp14="http://schemas.microsoft.com/office/word/2010/wordprocessingDrawing" xmlns:v="urn:schemas-microsoft-com:vml" xmlns:o="urn:schemas-microsoft-com:office:office" xmlns:mc="http://schemas.openxmlformats.org/markup-compatibility/2006" xmlns:wpc="http://schemas.microsoft.com/office/word/2010/wordprocessingCanvas" xmlns="" val="0"/>
+                          <a14:useLocalDpi xmlns="" xmlns:wpc="http://schemas.microsoft.com/office/word/2010/wordprocessingCanvas" xmlns:mc="http://schemas.openxmlformats.org/markup-compatibility/2006" xmlns:o="urn:schemas-microsoft-com:office:office" xmlns:v="urn:schemas-microsoft-com:vml" xmlns:wp14="http://schemas.microsoft.com/office/word/2010/wordprocessingDrawing" xmlns:w10="urn:schemas-microsoft-com:office:word" xmlns:w="http://schemas.openxmlformats.org/wordprocessingml/2006/main" xmlns:w14="http://schemas.microsoft.com/office/word/2010/wordml" xmlns:wpg="http://schemas.microsoft.com/office/word/2010/wordprocessingGroup" xmlns:wpi="http://schemas.microsoft.com/office/word/2010/wordprocessingInk" xmlns:wps="http://schemas.microsoft.com/office/word/2010/wordprocessingShape" xmlns:a14="http://schemas.microsoft.com/office/drawing/2010/main" val="0"/>
                         </a:ext>
                       </a:extLst>
                     </a:blip>

</xml_diff>